<commit_message>
atualização do projeto parents assistance
atualização do plano de projeto +itens+riscos
criação do plano e intereção-E1
correção dos problemas da requisitos
ref campos
erros de especificação

arquitetura
sem UML de classe

prototipo
colocar as telas
</commit_message>
<xml_diff>
--- a/Planejamento/Projeto.docx
+++ b/Planejamento/Projeto.docx
@@ -74,7 +74,6 @@
           <w:szCs w:val="24"/>
         </w:rPr>
       </w:pPr>
-      <w:proofErr w:type="spellStart"/>
       <w:proofErr w:type="gramStart"/>
       <w:r>
         <w:rPr>
@@ -92,7 +91,6 @@
         </w:rPr>
         <w:t>arentsAssistance</w:t>
       </w:r>
-      <w:proofErr w:type="spellEnd"/>
       <w:proofErr w:type="gramEnd"/>
     </w:p>
     <w:p>
@@ -752,6 +750,23 @@
       <w:pPr>
         <w:rPr>
           <w:rFonts w:ascii="Arial" w:hAnsi="Arial" w:cs="Arial"/>
+          <w:sz w:val="24"/>
+          <w:szCs w:val="24"/>
+        </w:rPr>
+      </w:pPr>
+      <w:r>
+        <w:rPr>
+          <w:rFonts w:ascii="Arial" w:hAnsi="Arial" w:cs="Arial"/>
+          <w:sz w:val="24"/>
+          <w:szCs w:val="24"/>
+        </w:rPr>
+        <w:t>5.1.4Cadastro de disciplina</w:t>
+      </w:r>
+    </w:p>
+    <w:p>
+      <w:pPr>
+        <w:rPr>
+          <w:rFonts w:ascii="Arial" w:hAnsi="Arial" w:cs="Arial"/>
           <w:b/>
           <w:sz w:val="24"/>
           <w:szCs w:val="24"/>
@@ -982,6 +997,7 @@
           <w:sz w:val="24"/>
           <w:szCs w:val="24"/>
         </w:rPr>
+        <w:lastRenderedPageBreak/>
         <w:t>5.2.4</w:t>
       </w:r>
       <w:r>
@@ -1015,7 +1031,6 @@
           <w:sz w:val="24"/>
           <w:szCs w:val="24"/>
         </w:rPr>
-        <w:lastRenderedPageBreak/>
         <w:t>5.2.5</w:t>
       </w:r>
       <w:r>
@@ -1107,6 +1122,41 @@
           <w:szCs w:val="24"/>
         </w:rPr>
         <w:t xml:space="preserve"> Notificar atividades extraescolares </w:t>
+      </w:r>
+    </w:p>
+    <w:p>
+      <w:pPr>
+        <w:rPr>
+          <w:rFonts w:ascii="Arial" w:hAnsi="Arial" w:cs="Arial"/>
+          <w:sz w:val="24"/>
+          <w:szCs w:val="24"/>
+        </w:rPr>
+      </w:pPr>
+      <w:r>
+        <w:rPr>
+          <w:rFonts w:ascii="Arial" w:hAnsi="Arial" w:cs="Arial"/>
+          <w:sz w:val="24"/>
+          <w:szCs w:val="24"/>
+        </w:rPr>
+        <w:t>5.2.8</w:t>
+      </w:r>
+      <w:r>
+        <w:rPr>
+          <w:rFonts w:ascii="Arial" w:hAnsi="Arial" w:cs="Arial"/>
+          <w:sz w:val="24"/>
+          <w:szCs w:val="24"/>
+        </w:rPr>
+        <w:t xml:space="preserve"> V</w:t>
+      </w:r>
+      <w:bookmarkStart w:id="0" w:name="_GoBack"/>
+      <w:bookmarkEnd w:id="0"/>
+      <w:r>
+        <w:rPr>
+          <w:rFonts w:ascii="Arial" w:hAnsi="Arial" w:cs="Arial"/>
+          <w:sz w:val="24"/>
+          <w:szCs w:val="24"/>
+        </w:rPr>
+        <w:t>isualizar nota do aluno</w:t>
       </w:r>
     </w:p>
     <w:p>
@@ -1203,17 +1253,7 @@
           <w:sz w:val="24"/>
           <w:szCs w:val="24"/>
         </w:rPr>
-        <w:t xml:space="preserve">Plataforma Java </w:t>
-      </w:r>
-      <w:bookmarkStart w:id="0" w:name="_GoBack"/>
-      <w:bookmarkEnd w:id="0"/>
-      <w:r>
-        <w:rPr>
-          <w:rFonts w:ascii="Arial" w:hAnsi="Arial" w:cs="Arial"/>
-          <w:sz w:val="24"/>
-          <w:szCs w:val="24"/>
-        </w:rPr>
-        <w:t xml:space="preserve">para </w:t>
+        <w:t xml:space="preserve">Plataforma Java para </w:t>
       </w:r>
       <w:proofErr w:type="spellStart"/>
       <w:r>
@@ -1514,7 +1554,6 @@
       <w:spacing w:after="0" w:line="240" w:lineRule="auto"/>
     </w:pPr>
     <w:tblPr>
-      <w:tblInd w:w="0" w:type="dxa"/>
       <w:tblBorders>
         <w:top w:val="single" w:sz="4" w:space="0" w:color="auto"/>
         <w:left w:val="single" w:sz="4" w:space="0" w:color="auto"/>
@@ -1523,12 +1562,6 @@
         <w:insideH w:val="single" w:sz="4" w:space="0" w:color="auto"/>
         <w:insideV w:val="single" w:sz="4" w:space="0" w:color="auto"/>
       </w:tblBorders>
-      <w:tblCellMar>
-        <w:top w:w="0" w:type="dxa"/>
-        <w:left w:w="108" w:type="dxa"/>
-        <w:bottom w:w="0" w:type="dxa"/>
-        <w:right w:w="108" w:type="dxa"/>
-      </w:tblCellMar>
     </w:tblPr>
   </w:style>
 </w:styles>
@@ -1741,7 +1774,6 @@
       <w:spacing w:after="0" w:line="240" w:lineRule="auto"/>
     </w:pPr>
     <w:tblPr>
-      <w:tblInd w:w="0" w:type="dxa"/>
       <w:tblBorders>
         <w:top w:val="single" w:sz="4" w:space="0" w:color="auto"/>
         <w:left w:val="single" w:sz="4" w:space="0" w:color="auto"/>
@@ -1750,12 +1782,6 @@
         <w:insideH w:val="single" w:sz="4" w:space="0" w:color="auto"/>
         <w:insideV w:val="single" w:sz="4" w:space="0" w:color="auto"/>
       </w:tblBorders>
-      <w:tblCellMar>
-        <w:top w:w="0" w:type="dxa"/>
-        <w:left w:w="108" w:type="dxa"/>
-        <w:bottom w:w="0" w:type="dxa"/>
-        <w:right w:w="108" w:type="dxa"/>
-      </w:tblCellMar>
     </w:tblPr>
   </w:style>
 </w:styles>

</xml_diff>